<commit_message>
chapter 4 formatted and started later half
</commit_message>
<xml_diff>
--- a/Chapter2.docx
+++ b/Chapter2.docx
@@ -5435,20 +5435,7 @@
           <w:lang w:val="en-US"/>
           <w14:ligatures w14:val="standardContextual"/>
         </w:rPr>
-        <w:t xml:space="preserve"> but </w:t>
-      </w:r>
-      <w:bookmarkStart w:id="13" w:name="_GoBack"/>
-      <w:bookmarkEnd w:id="13"/>
-      <w:r>
-        <w:rPr>
-          <w:rFonts w:ascii="Times New Roman" w:hAnsi="Times New Roman"/>
-          <w:kern w:val="2"/>
-          <w:sz w:val="24"/>
-          <w:szCs w:val="24"/>
-          <w:lang w:val="en-US"/>
-          <w14:ligatures w14:val="standardContextual"/>
-        </w:rPr>
-        <w:t>a familiarity with ASL</w:t>
+        <w:t xml:space="preserve"> but a familiarity with ASL</w:t>
       </w:r>
       <w:r>
         <w:rPr>
@@ -5498,7 +5485,7 @@
           <w14:ligatures w14:val="standardContextual"/>
         </w:rPr>
       </w:pPr>
-      <w:bookmarkStart w:id="14" w:name="_Toc154679687"/>
+      <w:bookmarkStart w:id="13" w:name="_Toc154679687"/>
       <w:r>
         <w:rPr>
           <w:rFonts w:ascii="Times New Roman" w:eastAsiaTheme="majorEastAsia" w:hAnsi="Times New Roman" w:cs="Times New Roman"/>
@@ -5513,7 +5500,7 @@
         </w:rPr>
         <w:t>Constraints</w:t>
       </w:r>
-      <w:bookmarkEnd w:id="14"/>
+      <w:bookmarkEnd w:id="13"/>
     </w:p>
     <w:p>
       <w:pPr>
@@ -5831,7 +5818,7 @@
           <w14:ligatures w14:val="standardContextual"/>
         </w:rPr>
       </w:pPr>
-      <w:bookmarkStart w:id="15" w:name="_Toc154679688"/>
+      <w:bookmarkStart w:id="14" w:name="_Toc154679688"/>
       <w:r>
         <w:rPr>
           <w:rFonts w:ascii="Times New Roman" w:eastAsiaTheme="majorEastAsia" w:hAnsi="Times New Roman" w:cs="Times New Roman"/>
@@ -5859,7 +5846,7 @@
         <w:tab/>
         <w:t>Assumptions and dependencies</w:t>
       </w:r>
-      <w:bookmarkEnd w:id="15"/>
+      <w:bookmarkEnd w:id="14"/>
     </w:p>
     <w:p>
       <w:pPr>
@@ -6552,7 +6539,7 @@
           <w14:ligatures w14:val="standardContextual"/>
         </w:rPr>
       </w:pPr>
-      <w:bookmarkStart w:id="16" w:name="_Toc154679689"/>
+      <w:bookmarkStart w:id="15" w:name="_Toc154679689"/>
       <w:r>
         <w:rPr>
           <w:rFonts w:ascii="Times New Roman" w:eastAsiaTheme="majorEastAsia" w:hAnsi="Times New Roman" w:cstheme="majorBidi"/>
@@ -6580,7 +6567,7 @@
         <w:tab/>
         <w:t>Apportioning of requirements</w:t>
       </w:r>
-      <w:bookmarkEnd w:id="16"/>
+      <w:bookmarkEnd w:id="15"/>
     </w:p>
     <w:p>
       <w:pPr>
@@ -6638,7 +6625,7 @@
           <w14:ligatures w14:val="standardContextual"/>
         </w:rPr>
       </w:pPr>
-      <w:bookmarkStart w:id="17" w:name="_Toc154679690"/>
+      <w:bookmarkStart w:id="16" w:name="_Toc154679690"/>
       <w:r>
         <w:rPr>
           <w:rFonts w:ascii="Times New Roman" w:eastAsiaTheme="majorEastAsia" w:hAnsi="Times New Roman" w:cs="Times New Roman"/>
@@ -6666,7 +6653,7 @@
         <w:tab/>
         <w:t>Specific Requirements</w:t>
       </w:r>
-      <w:bookmarkEnd w:id="17"/>
+      <w:bookmarkEnd w:id="16"/>
     </w:p>
     <w:p>
       <w:pPr>
@@ -6748,7 +6735,7 @@
           <w14:ligatures w14:val="standardContextual"/>
         </w:rPr>
       </w:pPr>
-      <w:bookmarkStart w:id="18" w:name="_Toc154679691"/>
+      <w:bookmarkStart w:id="17" w:name="_Toc154679691"/>
       <w:r>
         <w:rPr>
           <w:rFonts w:ascii="Times New Roman" w:eastAsiaTheme="majorEastAsia" w:hAnsi="Times New Roman" w:cstheme="majorBidi"/>
@@ -6776,7 +6763,7 @@
         <w:tab/>
         <w:t>Functional Requirements</w:t>
       </w:r>
-      <w:bookmarkEnd w:id="18"/>
+      <w:bookmarkEnd w:id="17"/>
     </w:p>
     <w:p>
       <w:pPr>
@@ -6802,19 +6789,17 @@
         </w:rPr>
         <w:t xml:space="preserve">This section is </w:t>
       </w:r>
-      <w:proofErr w:type="gramStart"/>
-      <w:r>
-        <w:rPr>
-          <w:rFonts w:ascii="Times New Roman" w:hAnsi="Times New Roman" w:cs="Times New Roman"/>
-          <w:kern w:val="2"/>
-          <w:sz w:val="24"/>
-          <w:szCs w:val="24"/>
-          <w:lang w:val="en-US"/>
-          <w14:ligatures w14:val="standardContextual"/>
-        </w:rPr>
-        <w:t>describe</w:t>
-      </w:r>
-      <w:proofErr w:type="gramEnd"/>
+      <w:r>
+        <w:rPr>
+          <w:rFonts w:ascii="Times New Roman" w:hAnsi="Times New Roman" w:cs="Times New Roman"/>
+          <w:kern w:val="2"/>
+          <w:sz w:val="24"/>
+          <w:szCs w:val="24"/>
+          <w:lang w:val="en-US"/>
+          <w14:ligatures w14:val="standardContextual"/>
+        </w:rPr>
+        <w:t>describing</w:t>
+      </w:r>
       <w:r>
         <w:rPr>
           <w:rFonts w:ascii="Times New Roman" w:hAnsi="Times New Roman" w:cs="Times New Roman"/>
@@ -7484,7 +7469,7 @@
           <w14:ligatures w14:val="standardContextual"/>
         </w:rPr>
       </w:pPr>
-      <w:bookmarkStart w:id="19" w:name="_Toc154679692"/>
+      <w:bookmarkStart w:id="18" w:name="_Toc154679692"/>
       <w:r>
         <w:rPr>
           <w:rFonts w:ascii="Times New Roman" w:eastAsiaTheme="majorEastAsia" w:hAnsi="Times New Roman" w:cstheme="majorBidi"/>
@@ -7512,7 +7497,7 @@
         <w:tab/>
         <w:t>Non-Functional requirements</w:t>
       </w:r>
-      <w:bookmarkEnd w:id="19"/>
+      <w:bookmarkEnd w:id="18"/>
     </w:p>
     <w:p>
       <w:pPr>
@@ -8492,7 +8477,7 @@
           <w14:ligatures w14:val="standardContextual"/>
         </w:rPr>
       </w:pPr>
-      <w:bookmarkStart w:id="20" w:name="_Toc154679693"/>
+      <w:bookmarkStart w:id="19" w:name="_Toc154679693"/>
       <w:r>
         <w:rPr>
           <w:rFonts w:ascii="Times New Roman" w:eastAsiaTheme="majorEastAsia" w:hAnsi="Times New Roman" w:cs="Times New Roman"/>
@@ -8506,7 +8491,7 @@
         </w:rPr>
         <w:t>3.Appendixes</w:t>
       </w:r>
-      <w:bookmarkEnd w:id="20"/>
+      <w:bookmarkEnd w:id="19"/>
     </w:p>
     <w:p>
       <w:pPr>
@@ -8682,6 +8667,8 @@
           <w14:ligatures w14:val="standardContextual"/>
         </w:rPr>
       </w:pPr>
+      <w:bookmarkStart w:id="20" w:name="_GoBack"/>
+      <w:bookmarkEnd w:id="20"/>
     </w:p>
     <w:p>
       <w:pPr>

</xml_diff>